<commit_message>
Save to word partially done (working)
</commit_message>
<xml_diff>
--- a/app/src/main/assets/template/AttendanceSheetTemplate.docx
+++ b/app/src/main/assets/template/AttendanceSheetTemplate.docx
@@ -127,6 +127,8 @@
               </w:rPr>
               <w:t>Name of Student</w:t>
             </w:r>
+            <w:bookmarkStart w:id="0" w:name="_GoBack"/>
+            <w:bookmarkEnd w:id="0"/>
           </w:p>
         </w:tc>
         <w:tc>
@@ -26324,11 +26326,10 @@
                                   </w:pPr>
                                   <w:r>
                                     <w:rPr>
-                                      <w:rFonts w:ascii="Arial" w:hAnsi="Arial" w:cs="Arial"/>
-                                      <w:color w:val="000000"/>
+                                      <w:rFonts w:ascii="Segoe UI Symbol" w:hAnsi="Segoe UI Symbol" w:cs="Arial"/>
                                       <w:sz w:val="20"/>
                                     </w:rPr>
-                                    <w:t>/</w:t>
+                                    <w:t>✔</w:t>
                                   </w:r>
                                 </w:p>
                               </w:tc>
@@ -26526,11 +26527,10 @@
                             </w:pPr>
                             <w:r>
                               <w:rPr>
-                                <w:rFonts w:ascii="Arial" w:hAnsi="Arial" w:cs="Arial"/>
-                                <w:color w:val="000000"/>
+                                <w:rFonts w:ascii="Segoe UI Symbol" w:hAnsi="Segoe UI Symbol" w:cs="Arial"/>
                                 <w:sz w:val="20"/>
                               </w:rPr>
-                              <w:t>/</w:t>
+                              <w:t>✔</w:t>
                             </w:r>
                           </w:p>
                         </w:tc>
@@ -26701,20 +26701,7 @@
           <w:szCs w:val="20"/>
           <w:lang w:val="en-US" w:eastAsia="zh-CN"/>
         </w:rPr>
-        <w:t xml:space="preserve">_______________________________      </w:t>
-      </w:r>
-      <w:bookmarkStart w:id="0" w:name="_GoBack"/>
-      <w:bookmarkEnd w:id="0"/>
-      <w:r>
-        <w:rPr>
-          <w:rFonts w:ascii="Arial" w:eastAsia="SimSun" w:hAnsi="Arial" w:cs="Arial"/>
-          <w:bCs/>
-          <w:kern w:val="2"/>
-          <w:sz w:val="20"/>
-          <w:szCs w:val="20"/>
-          <w:lang w:val="en-US" w:eastAsia="zh-CN"/>
-        </w:rPr>
-        <w:t xml:space="preserve">   _________________________________</w:t>
+        <w:t>_______________________________         _________________________________</w:t>
       </w:r>
     </w:p>
     <w:p>
@@ -26761,47 +26748,7 @@
           <w:szCs w:val="20"/>
           <w:lang w:val="en-US" w:eastAsia="zh-CN"/>
         </w:rPr>
-        <w:t xml:space="preserve">  </w:t>
-      </w:r>
-      <w:r>
-        <w:rPr>
-          <w:rFonts w:ascii="Arial" w:eastAsia="SimSun" w:hAnsi="Arial" w:cs="Arial"/>
-          <w:kern w:val="2"/>
-          <w:sz w:val="20"/>
-          <w:szCs w:val="20"/>
-          <w:lang w:val="en-US" w:eastAsia="zh-CN"/>
-        </w:rPr>
-        <w:t xml:space="preserve"> </w:t>
-      </w:r>
-      <w:r>
-        <w:rPr>
-          <w:rFonts w:ascii="Arial" w:eastAsia="SimSun" w:hAnsi="Arial" w:cs="Arial"/>
-          <w:kern w:val="2"/>
-          <w:sz w:val="20"/>
-          <w:szCs w:val="20"/>
-          <w:lang w:val="en-US" w:eastAsia="zh-CN"/>
-        </w:rPr>
-        <w:t xml:space="preserve"> </w:t>
-      </w:r>
-      <w:r>
-        <w:rPr>
-          <w:rFonts w:ascii="Arial" w:eastAsia="SimSun" w:hAnsi="Arial" w:cs="Arial"/>
-          <w:kern w:val="2"/>
-          <w:sz w:val="20"/>
-          <w:szCs w:val="20"/>
-          <w:lang w:val="en-US" w:eastAsia="zh-CN"/>
-        </w:rPr>
-        <w:t>Teacher’s Signature over printed nam</w:t>
-      </w:r>
-      <w:r>
-        <w:rPr>
-          <w:rFonts w:ascii="Arial" w:eastAsia="SimSun" w:hAnsi="Arial" w:cs="Arial"/>
-          <w:kern w:val="2"/>
-          <w:sz w:val="20"/>
-          <w:szCs w:val="20"/>
-          <w:lang w:val="en-US" w:eastAsia="zh-CN"/>
-        </w:rPr>
-        <w:t>e</w:t>
+        <w:t xml:space="preserve">    Teacher’s Signature over printed name</w:t>
       </w:r>
       <w:r>
         <w:rPr>
@@ -27293,7 +27240,7 @@
     <w:lsdException w:name="Table Web 2" w:semiHidden="1" w:unhideWhenUsed="1"/>
     <w:lsdException w:name="Table Web 3" w:semiHidden="1" w:unhideWhenUsed="1"/>
     <w:lsdException w:name="Balloon Text" w:semiHidden="1" w:unhideWhenUsed="1"/>
-    <w:lsdException w:name="Table Grid" w:semiHidden="1" w:uiPriority="39" w:unhideWhenUsed="1"/>
+    <w:lsdException w:name="Table Grid" w:uiPriority="39"/>
     <w:lsdException w:name="Table Theme" w:semiHidden="1" w:unhideWhenUsed="1"/>
     <w:lsdException w:name="Placeholder Text" w:semiHidden="1"/>
     <w:lsdException w:name="No Spacing" w:uiPriority="1" w:qFormat="1"/>

</xml_diff>